<commit_message>
Updated the readme doc for SSTBuilder
</commit_message>
<xml_diff>
--- a/tools/sstbuilder/README.docx
+++ b/tools/sstbuilder/README.docx
@@ -346,7 +346,7 @@
           <w:sz w:val="20"/>
           <w:szCs w:val="20"/>
         </w:rPr>
-        <w:t>in the &lt;sstroot&gt;/tools/sstbuilder/</w:t>
+        <w:t>in the &lt;</w:t>
       </w:r>
       <w:proofErr w:type="spellStart"/>
       <w:r>
@@ -354,6 +354,38 @@
           <w:sz w:val="20"/>
           <w:szCs w:val="20"/>
         </w:rPr>
+        <w:t>sstroot</w:t>
+      </w:r>
+      <w:proofErr w:type="spellEnd"/>
+      <w:r>
+        <w:rPr>
+          <w:sz w:val="20"/>
+          <w:szCs w:val="20"/>
+        </w:rPr>
+        <w:t>&gt;/tools/</w:t>
+      </w:r>
+      <w:proofErr w:type="spellStart"/>
+      <w:r>
+        <w:rPr>
+          <w:sz w:val="20"/>
+          <w:szCs w:val="20"/>
+        </w:rPr>
+        <w:t>sstbuilder</w:t>
+      </w:r>
+      <w:proofErr w:type="spellEnd"/>
+      <w:r>
+        <w:rPr>
+          <w:sz w:val="20"/>
+          <w:szCs w:val="20"/>
+        </w:rPr>
+        <w:t>/</w:t>
+      </w:r>
+      <w:proofErr w:type="spellStart"/>
+      <w:r>
+        <w:rPr>
+          <w:sz w:val="20"/>
+          <w:szCs w:val="20"/>
+        </w:rPr>
         <w:t>release_linux</w:t>
       </w:r>
       <w:proofErr w:type="spellEnd"/>
@@ -362,7 +394,39 @@
           <w:sz w:val="20"/>
           <w:szCs w:val="20"/>
         </w:rPr>
-        <w:t xml:space="preserve"> and &lt;sstroot&gt;/tools/sstbuilder/</w:t>
+        <w:t xml:space="preserve"> and &lt;</w:t>
+      </w:r>
+      <w:proofErr w:type="spellStart"/>
+      <w:r>
+        <w:rPr>
+          <w:sz w:val="20"/>
+          <w:szCs w:val="20"/>
+        </w:rPr>
+        <w:t>sstroot</w:t>
+      </w:r>
+      <w:proofErr w:type="spellEnd"/>
+      <w:r>
+        <w:rPr>
+          <w:sz w:val="20"/>
+          <w:szCs w:val="20"/>
+        </w:rPr>
+        <w:t>&gt;/tools/</w:t>
+      </w:r>
+      <w:proofErr w:type="spellStart"/>
+      <w:r>
+        <w:rPr>
+          <w:sz w:val="20"/>
+          <w:szCs w:val="20"/>
+        </w:rPr>
+        <w:t>sstbuilder</w:t>
+      </w:r>
+      <w:proofErr w:type="spellEnd"/>
+      <w:r>
+        <w:rPr>
+          <w:sz w:val="20"/>
+          <w:szCs w:val="20"/>
+        </w:rPr>
+        <w:t>/</w:t>
       </w:r>
       <w:proofErr w:type="spellStart"/>
       <w:r>
@@ -476,14 +540,23 @@
           <w:sz w:val="20"/>
           <w:szCs w:val="20"/>
         </w:rPr>
-        <w:t xml:space="preserve">A starting profile is provided named “startup.sbdr”.  This provides a preliminary starting </w:t>
-      </w:r>
-      <w:r>
-        <w:rPr>
-          <w:sz w:val="20"/>
-          <w:szCs w:val="20"/>
-        </w:rPr>
-        <w:t xml:space="preserve">profile. </w:t>
+        <w:t xml:space="preserve">The </w:t>
+      </w:r>
+      <w:proofErr w:type="spellStart"/>
+      <w:r>
+        <w:rPr>
+          <w:sz w:val="20"/>
+          <w:szCs w:val="20"/>
+        </w:rPr>
+        <w:t>linux</w:t>
+      </w:r>
+      <w:proofErr w:type="spellEnd"/>
+      <w:r>
+        <w:rPr>
+          <w:sz w:val="20"/>
+          <w:szCs w:val="20"/>
+        </w:rPr>
+        <w:t xml:space="preserve"> distribution is compressed into a zip file named sstbuilder_linux.zip</w:t>
       </w:r>
     </w:p>
     <w:p>
@@ -503,115 +576,14 @@
           <w:sz w:val="20"/>
           <w:szCs w:val="20"/>
         </w:rPr>
-        <w:t xml:space="preserve">Cross platform shared object files (Qt libraries) are provided.  The user must set their LD_LIBRARY_PATH to </w:t>
-      </w:r>
-      <w:proofErr w:type="gramStart"/>
-      <w:r>
-        <w:rPr>
-          <w:sz w:val="20"/>
-          <w:szCs w:val="20"/>
-        </w:rPr>
-        <w:t xml:space="preserve">point </w:t>
-      </w:r>
-      <w:r>
-        <w:rPr>
-          <w:sz w:val="20"/>
-          <w:szCs w:val="20"/>
-        </w:rPr>
-        <w:t xml:space="preserve"> to</w:t>
-      </w:r>
-      <w:proofErr w:type="gramEnd"/>
-      <w:r>
-        <w:rPr>
-          <w:sz w:val="20"/>
-          <w:szCs w:val="20"/>
-        </w:rPr>
-        <w:t xml:space="preserve"> &lt;sstroot&gt;/tools/sstbuilder/</w:t>
-      </w:r>
-      <w:proofErr w:type="spellStart"/>
-      <w:r>
-        <w:rPr>
-          <w:sz w:val="20"/>
-          <w:szCs w:val="20"/>
-        </w:rPr>
-        <w:t>release_linux</w:t>
-      </w:r>
-      <w:proofErr w:type="spellEnd"/>
-      <w:r>
-        <w:rPr>
-          <w:sz w:val="20"/>
-          <w:szCs w:val="20"/>
-        </w:rPr>
-        <w:t>/lib</w:t>
-      </w:r>
-      <w:r>
-        <w:rPr>
-          <w:sz w:val="20"/>
-          <w:szCs w:val="20"/>
-        </w:rPr>
-        <w:t>.</w:t>
-      </w:r>
-      <w:r>
-        <w:rPr>
-          <w:sz w:val="20"/>
-          <w:szCs w:val="20"/>
-        </w:rPr>
-        <w:t xml:space="preserve">  This is usually done in </w:t>
-      </w:r>
-      <w:proofErr w:type="gramStart"/>
-      <w:r>
-        <w:rPr>
-          <w:sz w:val="20"/>
-          <w:szCs w:val="20"/>
-        </w:rPr>
-        <w:t>the .bashrc</w:t>
-      </w:r>
-      <w:proofErr w:type="gramEnd"/>
-      <w:r>
-        <w:rPr>
-          <w:sz w:val="20"/>
-          <w:szCs w:val="20"/>
-        </w:rPr>
-        <w:t xml:space="preserve"> file.</w:t>
-      </w:r>
-      <w:r>
-        <w:rPr>
-          <w:sz w:val="20"/>
-          <w:szCs w:val="20"/>
-        </w:rPr>
-        <w:t xml:space="preserve">  Also the </w:t>
-      </w:r>
-      <w:proofErr w:type="spellStart"/>
-      <w:r>
-        <w:rPr>
-          <w:sz w:val="20"/>
-          <w:szCs w:val="20"/>
-        </w:rPr>
-        <w:t>qt.conf</w:t>
-      </w:r>
-      <w:proofErr w:type="spellEnd"/>
-      <w:r>
-        <w:rPr>
-          <w:sz w:val="20"/>
-          <w:szCs w:val="20"/>
-        </w:rPr>
-        <w:t xml:space="preserve"> file is configured to load any Qt plugins located in the &lt;sstroot&gt;/tools/sstbuilder/</w:t>
-      </w:r>
-      <w:proofErr w:type="spellStart"/>
-      <w:r>
-        <w:rPr>
-          <w:sz w:val="20"/>
-          <w:szCs w:val="20"/>
-        </w:rPr>
-        <w:t>release_linux</w:t>
-      </w:r>
-      <w:proofErr w:type="spellEnd"/>
-      <w:r>
-        <w:rPr>
-          <w:sz w:val="20"/>
-          <w:szCs w:val="20"/>
-        </w:rPr>
-        <w:t>/plugins directory.</w:t>
+        <w:t xml:space="preserve">A starting profile is provided named “startup.sbdr”.  This provides a preliminary starting </w:t>
+      </w:r>
+      <w:r>
+        <w:rPr>
+          <w:sz w:val="20"/>
+          <w:szCs w:val="20"/>
+        </w:rPr>
+        <w:t xml:space="preserve">profile. </w:t>
       </w:r>
     </w:p>
     <w:p>
@@ -631,6 +603,198 @@
           <w:sz w:val="20"/>
           <w:szCs w:val="20"/>
         </w:rPr>
+        <w:t xml:space="preserve">Cross platform shared object files (Qt libraries) are provided.  The user must set their LD_LIBRARY_PATH to </w:t>
+      </w:r>
+      <w:proofErr w:type="gramStart"/>
+      <w:r>
+        <w:rPr>
+          <w:sz w:val="20"/>
+          <w:szCs w:val="20"/>
+        </w:rPr>
+        <w:t xml:space="preserve">point </w:t>
+      </w:r>
+      <w:r>
+        <w:rPr>
+          <w:sz w:val="20"/>
+          <w:szCs w:val="20"/>
+        </w:rPr>
+        <w:t xml:space="preserve"> to</w:t>
+      </w:r>
+      <w:proofErr w:type="gramEnd"/>
+      <w:r>
+        <w:rPr>
+          <w:sz w:val="20"/>
+          <w:szCs w:val="20"/>
+        </w:rPr>
+        <w:t xml:space="preserve"> &lt;</w:t>
+      </w:r>
+      <w:proofErr w:type="spellStart"/>
+      <w:r>
+        <w:rPr>
+          <w:sz w:val="20"/>
+          <w:szCs w:val="20"/>
+        </w:rPr>
+        <w:t>sstroot</w:t>
+      </w:r>
+      <w:proofErr w:type="spellEnd"/>
+      <w:r>
+        <w:rPr>
+          <w:sz w:val="20"/>
+          <w:szCs w:val="20"/>
+        </w:rPr>
+        <w:t>&gt;/tools/</w:t>
+      </w:r>
+      <w:proofErr w:type="spellStart"/>
+      <w:r>
+        <w:rPr>
+          <w:sz w:val="20"/>
+          <w:szCs w:val="20"/>
+        </w:rPr>
+        <w:t>sstbuilder</w:t>
+      </w:r>
+      <w:proofErr w:type="spellEnd"/>
+      <w:r>
+        <w:rPr>
+          <w:sz w:val="20"/>
+          <w:szCs w:val="20"/>
+        </w:rPr>
+        <w:t>/</w:t>
+      </w:r>
+      <w:proofErr w:type="spellStart"/>
+      <w:r>
+        <w:rPr>
+          <w:sz w:val="20"/>
+          <w:szCs w:val="20"/>
+        </w:rPr>
+        <w:t>release_linux</w:t>
+      </w:r>
+      <w:proofErr w:type="spellEnd"/>
+      <w:r>
+        <w:rPr>
+          <w:sz w:val="20"/>
+          <w:szCs w:val="20"/>
+        </w:rPr>
+        <w:t>/lib</w:t>
+      </w:r>
+      <w:r>
+        <w:rPr>
+          <w:sz w:val="20"/>
+          <w:szCs w:val="20"/>
+        </w:rPr>
+        <w:t>.</w:t>
+      </w:r>
+      <w:r>
+        <w:rPr>
+          <w:sz w:val="20"/>
+          <w:szCs w:val="20"/>
+        </w:rPr>
+        <w:t xml:space="preserve">  This is usually done in </w:t>
+      </w:r>
+      <w:proofErr w:type="gramStart"/>
+      <w:r>
+        <w:rPr>
+          <w:sz w:val="20"/>
+          <w:szCs w:val="20"/>
+        </w:rPr>
+        <w:t>the .bashrc</w:t>
+      </w:r>
+      <w:proofErr w:type="gramEnd"/>
+      <w:r>
+        <w:rPr>
+          <w:sz w:val="20"/>
+          <w:szCs w:val="20"/>
+        </w:rPr>
+        <w:t xml:space="preserve"> file.</w:t>
+      </w:r>
+      <w:r>
+        <w:rPr>
+          <w:sz w:val="20"/>
+          <w:szCs w:val="20"/>
+        </w:rPr>
+        <w:t xml:space="preserve">  Also the </w:t>
+      </w:r>
+      <w:proofErr w:type="spellStart"/>
+      <w:r>
+        <w:rPr>
+          <w:sz w:val="20"/>
+          <w:szCs w:val="20"/>
+        </w:rPr>
+        <w:t>qt.conf</w:t>
+      </w:r>
+      <w:proofErr w:type="spellEnd"/>
+      <w:r>
+        <w:rPr>
+          <w:sz w:val="20"/>
+          <w:szCs w:val="20"/>
+        </w:rPr>
+        <w:t xml:space="preserve"> file is configured to load any Qt plugins located in the &lt;</w:t>
+      </w:r>
+      <w:proofErr w:type="spellStart"/>
+      <w:r>
+        <w:rPr>
+          <w:sz w:val="20"/>
+          <w:szCs w:val="20"/>
+        </w:rPr>
+        <w:t>sstroot</w:t>
+      </w:r>
+      <w:proofErr w:type="spellEnd"/>
+      <w:r>
+        <w:rPr>
+          <w:sz w:val="20"/>
+          <w:szCs w:val="20"/>
+        </w:rPr>
+        <w:t>&gt;/tools/</w:t>
+      </w:r>
+      <w:proofErr w:type="spellStart"/>
+      <w:r>
+        <w:rPr>
+          <w:sz w:val="20"/>
+          <w:szCs w:val="20"/>
+        </w:rPr>
+        <w:t>sstbuilder</w:t>
+      </w:r>
+      <w:proofErr w:type="spellEnd"/>
+      <w:r>
+        <w:rPr>
+          <w:sz w:val="20"/>
+          <w:szCs w:val="20"/>
+        </w:rPr>
+        <w:t>/</w:t>
+      </w:r>
+      <w:proofErr w:type="spellStart"/>
+      <w:r>
+        <w:rPr>
+          <w:sz w:val="20"/>
+          <w:szCs w:val="20"/>
+        </w:rPr>
+        <w:t>release_linux</w:t>
+      </w:r>
+      <w:proofErr w:type="spellEnd"/>
+      <w:r>
+        <w:rPr>
+          <w:sz w:val="20"/>
+          <w:szCs w:val="20"/>
+        </w:rPr>
+        <w:t>/plugins directory.</w:t>
+      </w:r>
+    </w:p>
+    <w:p>
+      <w:pPr>
+        <w:pStyle w:val="ListParagraph"/>
+        <w:numPr>
+          <w:ilvl w:val="0"/>
+          <w:numId w:val="1"/>
+        </w:numPr>
+        <w:rPr>
+          <w:sz w:val="20"/>
+          <w:szCs w:val="20"/>
+        </w:rPr>
+      </w:pPr>
+      <w:r>
+        <w:rPr>
+          <w:sz w:val="20"/>
+          <w:szCs w:val="20"/>
+        </w:rPr>
         <w:t xml:space="preserve">The binary file sstbuilder was built using </w:t>
       </w:r>
       <w:r>
@@ -719,6 +883,26 @@
           <w:u w:val="single"/>
         </w:rPr>
         <w:t>:</w:t>
+      </w:r>
+    </w:p>
+    <w:p>
+      <w:pPr>
+        <w:pStyle w:val="ListParagraph"/>
+        <w:numPr>
+          <w:ilvl w:val="0"/>
+          <w:numId w:val="1"/>
+        </w:numPr>
+        <w:rPr>
+          <w:sz w:val="20"/>
+          <w:szCs w:val="20"/>
+        </w:rPr>
+      </w:pPr>
+      <w:r>
+        <w:rPr>
+          <w:sz w:val="20"/>
+          <w:szCs w:val="20"/>
+        </w:rPr>
+        <w:t>The Mac distribution is compressed into a zip file named sstbuilder_macosx.zip</w:t>
       </w:r>
     </w:p>
     <w:p>
@@ -1263,6 +1447,7 @@
           <w:sz w:val="20"/>
           <w:szCs w:val="20"/>
         </w:rPr>
+        <w:lastRenderedPageBreak/>
         <w:t xml:space="preserve">To find out the shared object </w:t>
       </w:r>
       <w:r>
@@ -1287,7 +1472,6 @@
           <w:sz w:val="20"/>
           <w:szCs w:val="20"/>
         </w:rPr>
-        <w:lastRenderedPageBreak/>
         <w:t>&gt;</w:t>
       </w:r>
       <w:proofErr w:type="gramStart"/>
@@ -3771,7 +3955,110 @@
     </w:p>
     <w:p>
       <w:pPr>
-        <w:ind w:left="-720"/>
+        <w:pStyle w:val="ListParagraph"/>
+        <w:numPr>
+          <w:ilvl w:val="0"/>
+          <w:numId w:val="1"/>
+        </w:numPr>
+        <w:rPr>
+          <w:sz w:val="20"/>
+          <w:szCs w:val="20"/>
+        </w:rPr>
+      </w:pPr>
+      <w:r>
+        <w:rPr>
+          <w:sz w:val="20"/>
+          <w:szCs w:val="20"/>
+        </w:rPr>
+        <w:t>The user can right click on the output window to get the following options:</w:t>
+      </w:r>
+    </w:p>
+    <w:p>
+      <w:pPr>
+        <w:pStyle w:val="ListParagraph"/>
+        <w:numPr>
+          <w:ilvl w:val="0"/>
+          <w:numId w:val="1"/>
+        </w:numPr>
+        <w:ind w:left="0"/>
+        <w:rPr>
+          <w:sz w:val="20"/>
+          <w:szCs w:val="20"/>
+        </w:rPr>
+      </w:pPr>
+      <w:r>
+        <w:rPr>
+          <w:sz w:val="20"/>
+          <w:szCs w:val="20"/>
+        </w:rPr>
+        <w:t>Select All – Select all text</w:t>
+      </w:r>
+    </w:p>
+    <w:p>
+      <w:pPr>
+        <w:pStyle w:val="ListParagraph"/>
+        <w:numPr>
+          <w:ilvl w:val="0"/>
+          <w:numId w:val="1"/>
+        </w:numPr>
+        <w:ind w:left="0"/>
+        <w:rPr>
+          <w:sz w:val="20"/>
+          <w:szCs w:val="20"/>
+        </w:rPr>
+      </w:pPr>
+      <w:r>
+        <w:rPr>
+          <w:sz w:val="20"/>
+          <w:szCs w:val="20"/>
+        </w:rPr>
+        <w:t>Copy – Copy the text to the clipboard</w:t>
+      </w:r>
+    </w:p>
+    <w:p>
+      <w:pPr>
+        <w:pStyle w:val="ListParagraph"/>
+        <w:numPr>
+          <w:ilvl w:val="0"/>
+          <w:numId w:val="1"/>
+        </w:numPr>
+        <w:ind w:left="0"/>
+        <w:rPr>
+          <w:sz w:val="20"/>
+          <w:szCs w:val="20"/>
+        </w:rPr>
+      </w:pPr>
+      <w:r>
+        <w:rPr>
+          <w:sz w:val="20"/>
+          <w:szCs w:val="20"/>
+        </w:rPr>
+        <w:t>Clear – Clear the output window</w:t>
+      </w:r>
+    </w:p>
+    <w:p>
+      <w:pPr>
+        <w:pStyle w:val="ListParagraph"/>
+        <w:numPr>
+          <w:ilvl w:val="0"/>
+          <w:numId w:val="1"/>
+        </w:numPr>
+        <w:ind w:left="0"/>
+        <w:rPr>
+          <w:sz w:val="20"/>
+          <w:szCs w:val="20"/>
+        </w:rPr>
+      </w:pPr>
+      <w:r>
+        <w:rPr>
+          <w:sz w:val="20"/>
+          <w:szCs w:val="20"/>
+        </w:rPr>
+        <w:t>Print – Print the contents of the output window</w:t>
+      </w:r>
+    </w:p>
+    <w:p>
+      <w:pPr>
         <w:rPr>
           <w:sz w:val="20"/>
           <w:szCs w:val="20"/>
@@ -3874,23 +4161,160 @@
     </w:p>
     <w:p>
       <w:pPr>
-        <w:ind w:left="-720"/>
-        <w:rPr>
-          <w:sz w:val="20"/>
-          <w:szCs w:val="20"/>
-        </w:rPr>
-      </w:pPr>
+        <w:pStyle w:val="ListParagraph"/>
+        <w:numPr>
+          <w:ilvl w:val="0"/>
+          <w:numId w:val="1"/>
+        </w:numPr>
+        <w:rPr>
+          <w:sz w:val="20"/>
+          <w:szCs w:val="20"/>
+        </w:rPr>
+      </w:pPr>
+      <w:r>
+        <w:rPr>
+          <w:sz w:val="20"/>
+          <w:szCs w:val="20"/>
+        </w:rPr>
+        <w:t>The default environment variables are variables provided by default by the system.</w:t>
+      </w:r>
+    </w:p>
+    <w:p>
+      <w:pPr>
+        <w:pStyle w:val="ListParagraph"/>
+        <w:numPr>
+          <w:ilvl w:val="0"/>
+          <w:numId w:val="1"/>
+        </w:numPr>
+        <w:rPr>
+          <w:sz w:val="20"/>
+          <w:szCs w:val="20"/>
+        </w:rPr>
+      </w:pPr>
+      <w:r>
+        <w:rPr>
+          <w:sz w:val="20"/>
+          <w:szCs w:val="20"/>
+        </w:rPr>
+        <w:t>And environment group is a collection of</w:t>
+      </w:r>
+      <w:r>
+        <w:rPr>
+          <w:sz w:val="20"/>
+          <w:szCs w:val="20"/>
+        </w:rPr>
+        <w:t xml:space="preserve"> environment variables (assigned to a Group Name) that can be collectively enabled/disabled.  </w:t>
+      </w:r>
+    </w:p>
+    <w:p>
+      <w:pPr>
+        <w:pStyle w:val="ListParagraph"/>
+        <w:numPr>
+          <w:ilvl w:val="0"/>
+          <w:numId w:val="1"/>
+        </w:numPr>
+        <w:rPr>
+          <w:sz w:val="20"/>
+          <w:szCs w:val="20"/>
+        </w:rPr>
+      </w:pPr>
+      <w:r>
+        <w:rPr>
+          <w:sz w:val="20"/>
+          <w:szCs w:val="20"/>
+        </w:rPr>
+        <w:t xml:space="preserve">The purpose of environment groups is to allow multiple environment settings to live side by side.  This allows the user to quickly select what options they want.  For example, one group could be for </w:t>
+      </w:r>
       <w:proofErr w:type="spellStart"/>
-      <w:proofErr w:type="gramStart"/>
-      <w:r>
-        <w:rPr>
-          <w:sz w:val="20"/>
-          <w:szCs w:val="20"/>
-        </w:rPr>
-        <w:t>fsfsadfsadf</w:t>
+      <w:r>
+        <w:rPr>
+          <w:sz w:val="20"/>
+          <w:szCs w:val="20"/>
+        </w:rPr>
+        <w:t>OpenMPI</w:t>
       </w:r>
       <w:proofErr w:type="spellEnd"/>
-      <w:proofErr w:type="gramEnd"/>
+      <w:r>
+        <w:rPr>
+          <w:sz w:val="20"/>
+          <w:szCs w:val="20"/>
+        </w:rPr>
+        <w:t>, whereas another group could be for MPICH.  Another example is for one group to be Boost Version 1.5.0 and another for Boost Version 1.5.4.  In both of these examples, the user can quickly enable one or the other groups to select the operation of the SST build.</w:t>
+      </w:r>
+    </w:p>
+    <w:p>
+      <w:pPr>
+        <w:pStyle w:val="ListParagraph"/>
+        <w:numPr>
+          <w:ilvl w:val="0"/>
+          <w:numId w:val="1"/>
+        </w:numPr>
+        <w:rPr>
+          <w:sz w:val="20"/>
+          <w:szCs w:val="20"/>
+        </w:rPr>
+      </w:pPr>
+      <w:r>
+        <w:rPr>
+          <w:sz w:val="20"/>
+          <w:szCs w:val="20"/>
+        </w:rPr>
+        <w:t>Environment groups have a Group Name and can be individually enabled.  To add a group, press the “Add Env Group” button.  The new group will be added to the bottom of the list and a unique group name should be entered.</w:t>
+      </w:r>
+    </w:p>
+    <w:p>
+      <w:pPr>
+        <w:pStyle w:val="ListParagraph"/>
+        <w:numPr>
+          <w:ilvl w:val="0"/>
+          <w:numId w:val="1"/>
+        </w:numPr>
+        <w:rPr>
+          <w:sz w:val="20"/>
+          <w:szCs w:val="20"/>
+        </w:rPr>
+      </w:pPr>
+      <w:r>
+        <w:rPr>
+          <w:sz w:val="20"/>
+          <w:szCs w:val="20"/>
+        </w:rPr>
+        <w:t>To edit th</w:t>
+      </w:r>
+      <w:r>
+        <w:rPr>
+          <w:sz w:val="20"/>
+          <w:szCs w:val="20"/>
+        </w:rPr>
+        <w:t>e group’s environment variables, press the setup button on the right of the Group Name entry.</w:t>
+      </w:r>
+    </w:p>
+    <w:p>
+      <w:pPr>
+        <w:pStyle w:val="ListParagraph"/>
+        <w:numPr>
+          <w:ilvl w:val="0"/>
+          <w:numId w:val="1"/>
+        </w:numPr>
+        <w:rPr>
+          <w:sz w:val="20"/>
+          <w:szCs w:val="20"/>
+        </w:rPr>
+      </w:pPr>
+      <w:r>
+        <w:rPr>
+          <w:sz w:val="20"/>
+          <w:szCs w:val="20"/>
+        </w:rPr>
+        <w:t>Environment</w:t>
+      </w:r>
+      <w:r>
+        <w:rPr>
+          <w:sz w:val="20"/>
+          <w:szCs w:val="20"/>
+        </w:rPr>
+        <w:t xml:space="preserve"> groups can be copied (for quick duplication of a similar group) or removed with the “Copy Env Group” and “Remove Env Group” buttons.</w:t>
+      </w:r>
     </w:p>
     <w:p>
       <w:pPr>
@@ -4016,39 +4440,191 @@
     </w:p>
     <w:p>
       <w:pPr>
-        <w:ind w:left="-720"/>
-        <w:rPr>
-          <w:sz w:val="20"/>
-          <w:szCs w:val="20"/>
-        </w:rPr>
-      </w:pPr>
-      <w:r>
-        <w:rPr>
-          <w:sz w:val="20"/>
-          <w:szCs w:val="20"/>
-        </w:rPr>
-        <w:t>fsfsafsdfsad</w:t>
-      </w:r>
+        <w:pStyle w:val="ListParagraph"/>
+        <w:numPr>
+          <w:ilvl w:val="0"/>
+          <w:numId w:val="1"/>
+        </w:numPr>
+        <w:rPr>
+          <w:sz w:val="20"/>
+          <w:szCs w:val="20"/>
+        </w:rPr>
+      </w:pPr>
+      <w:r>
+        <w:rPr>
+          <w:sz w:val="20"/>
+          <w:szCs w:val="20"/>
+        </w:rPr>
+        <w:t xml:space="preserve">The environment group </w:t>
+      </w:r>
+      <w:proofErr w:type="gramStart"/>
+      <w:r>
+        <w:rPr>
+          <w:sz w:val="20"/>
+          <w:szCs w:val="20"/>
+        </w:rPr>
+        <w:t>entries allows</w:t>
+      </w:r>
+      <w:proofErr w:type="gramEnd"/>
+      <w:r>
+        <w:rPr>
+          <w:sz w:val="20"/>
+          <w:szCs w:val="20"/>
+        </w:rPr>
+        <w:t xml:space="preserve"> the user to add/remove entries assigned to a specific Environment group.  </w:t>
+      </w:r>
+    </w:p>
+    <w:p>
+      <w:pPr>
+        <w:pStyle w:val="ListParagraph"/>
+        <w:numPr>
+          <w:ilvl w:val="0"/>
+          <w:numId w:val="1"/>
+        </w:numPr>
+        <w:rPr>
+          <w:sz w:val="20"/>
+          <w:szCs w:val="20"/>
+        </w:rPr>
+      </w:pPr>
+      <w:r>
+        <w:rPr>
+          <w:sz w:val="20"/>
+          <w:szCs w:val="20"/>
+        </w:rPr>
+        <w:t xml:space="preserve">To add an entry, press the “Add Entry” button.  </w:t>
+      </w:r>
+      <w:r>
+        <w:rPr>
+          <w:sz w:val="20"/>
+          <w:szCs w:val="20"/>
+        </w:rPr>
+        <w:t>The new entry will be added to the bottom of the list.  The name and value for the Environment variable can then be entered.</w:t>
+      </w:r>
+    </w:p>
+    <w:p>
+      <w:pPr>
+        <w:pStyle w:val="ListParagraph"/>
+        <w:numPr>
+          <w:ilvl w:val="0"/>
+          <w:numId w:val="1"/>
+        </w:numPr>
+        <w:rPr>
+          <w:sz w:val="20"/>
+          <w:szCs w:val="20"/>
+        </w:rPr>
+      </w:pPr>
+      <w:r>
+        <w:rPr>
+          <w:sz w:val="20"/>
+          <w:szCs w:val="20"/>
+        </w:rPr>
+        <w:t xml:space="preserve">Note that </w:t>
+      </w:r>
+      <w:r>
+        <w:rPr>
+          <w:sz w:val="20"/>
+          <w:szCs w:val="20"/>
+        </w:rPr>
+        <w:t xml:space="preserve">and </w:t>
+      </w:r>
+      <w:r>
+        <w:rPr>
+          <w:sz w:val="20"/>
+          <w:szCs w:val="20"/>
+        </w:rPr>
+        <w:t xml:space="preserve">environment variables </w:t>
+      </w:r>
+      <w:r>
+        <w:rPr>
+          <w:sz w:val="20"/>
+          <w:szCs w:val="20"/>
+        </w:rPr>
+        <w:t xml:space="preserve">(such as $PATH or $LD_LIBRARY_PATH) </w:t>
+      </w:r>
+      <w:r>
+        <w:rPr>
+          <w:sz w:val="20"/>
+          <w:szCs w:val="20"/>
+        </w:rPr>
+        <w:t xml:space="preserve">can be </w:t>
+      </w:r>
+      <w:r>
+        <w:rPr>
+          <w:sz w:val="20"/>
+          <w:szCs w:val="20"/>
+        </w:rPr>
+        <w:t>used the value field.</w:t>
+      </w:r>
+    </w:p>
+    <w:p>
+      <w:pPr>
+        <w:ind w:left="-720"/>
+        <w:rPr>
+          <w:sz w:val="20"/>
+          <w:szCs w:val="20"/>
+        </w:rPr>
+      </w:pPr>
+    </w:p>
+    <w:p>
+      <w:pPr>
+        <w:ind w:left="-720"/>
+        <w:rPr>
+          <w:sz w:val="20"/>
+          <w:szCs w:val="20"/>
+        </w:rPr>
+      </w:pPr>
+    </w:p>
+    <w:p>
+      <w:pPr>
+        <w:ind w:left="-720"/>
+        <w:rPr>
+          <w:b/>
+          <w:sz w:val="20"/>
+          <w:szCs w:val="20"/>
+          <w:u w:val="single"/>
+        </w:rPr>
+      </w:pPr>
+      <w:r>
+        <w:rPr>
+          <w:b/>
+          <w:sz w:val="20"/>
+          <w:szCs w:val="20"/>
+          <w:u w:val="single"/>
+        </w:rPr>
+        <w:t>Logging</w:t>
+      </w:r>
+    </w:p>
+    <w:p>
+      <w:pPr>
+        <w:pStyle w:val="ListParagraph"/>
+        <w:numPr>
+          <w:ilvl w:val="0"/>
+          <w:numId w:val="1"/>
+        </w:numPr>
+        <w:rPr>
+          <w:sz w:val="20"/>
+          <w:szCs w:val="20"/>
+        </w:rPr>
+      </w:pPr>
+      <w:r>
+        <w:rPr>
+          <w:sz w:val="20"/>
+          <w:szCs w:val="20"/>
+        </w:rPr>
+        <w:t>When the “Run autogen.sh”, “Run configure”, “Run make” or “Run make install” buttons are pressed.  An appropriate time stamped log file will be created in the selected SST root directory.</w:t>
+      </w:r>
+    </w:p>
+    <w:p>
+      <w:pPr>
+        <w:pStyle w:val="ListParagraph"/>
+        <w:ind w:left="-360"/>
+        <w:rPr>
+          <w:sz w:val="20"/>
+          <w:szCs w:val="20"/>
+        </w:rPr>
+      </w:pPr>
       <w:bookmarkStart w:id="0" w:name="_GoBack"/>
       <w:bookmarkEnd w:id="0"/>
-    </w:p>
-    <w:p>
-      <w:pPr>
-        <w:ind w:left="-720"/>
-        <w:rPr>
-          <w:sz w:val="20"/>
-          <w:szCs w:val="20"/>
-        </w:rPr>
-      </w:pPr>
-    </w:p>
-    <w:p>
-      <w:pPr>
-        <w:ind w:left="-720"/>
-        <w:rPr>
-          <w:sz w:val="20"/>
-          <w:szCs w:val="20"/>
-        </w:rPr>
-      </w:pPr>
     </w:p>
     <w:p>
       <w:pPr>

</xml_diff>